<commit_message>
added a refrigerator database and added a new endpoint :get /refrigerator_contents.
</commit_message>
<xml_diff>
--- a/protocol.docx
+++ b/protocol.docx
@@ -53,74 +53,85 @@
       <w:tblPr>
         <w:tblStyle w:val="TableGrid"/>
         <w:bidiVisual/>
-        <w:tblW w:w="8160" w:type="dxa"/>
+        <w:tblW w:w="9350" w:type="dxa"/>
         <w:tblLook w:val="04A0" w:firstRow="1" w:lastRow="0" w:firstColumn="1" w:lastColumn="0" w:noHBand="0" w:noVBand="1"/>
       </w:tblPr>
       <w:tblGrid>
-        <w:gridCol w:w="2573"/>
-        <w:gridCol w:w="911"/>
-        <w:gridCol w:w="2338"/>
-        <w:gridCol w:w="2338"/>
+        <w:gridCol w:w="2174"/>
+        <w:gridCol w:w="882"/>
+        <w:gridCol w:w="2279"/>
+        <w:gridCol w:w="2112"/>
+        <w:gridCol w:w="1903"/>
       </w:tblGrid>
       <w:tr>
         <w:tc>
           <w:tcPr>
-            <w:tcW w:w="2573" w:type="dxa"/>
-          </w:tcPr>
-          <w:p>
-            <w:pPr>
-              <w:bidi/>
+            <w:tcW w:w="2284" w:type="dxa"/>
+          </w:tcPr>
+          <w:p>
+            <w:pPr>
+              <w:bidi/>
+              <w:rPr>
+                <w:rtl/>
+              </w:rPr>
+            </w:pPr>
+            <w:r>
               <w:rPr>
                 <w:rFonts w:hint="cs"/>
                 <w:rtl/>
               </w:rPr>
+              <w:t>תיאור הבקשה</w:t>
+            </w:r>
+          </w:p>
+        </w:tc>
+        <w:tc>
+          <w:tcPr>
+            <w:tcW w:w="890" w:type="dxa"/>
+          </w:tcPr>
+          <w:p>
+            <w:pPr>
+              <w:bidi/>
+              <w:rPr>
+                <w:rtl/>
+              </w:rPr>
             </w:pPr>
             <w:r>
               <w:rPr>
                 <w:rFonts w:hint="cs"/>
                 <w:rtl/>
               </w:rPr>
-              <w:t>תיאור הבקשה</w:t>
-            </w:r>
-          </w:p>
-        </w:tc>
-        <w:tc>
-          <w:tcPr>
-            <w:tcW w:w="911" w:type="dxa"/>
-          </w:tcPr>
-          <w:p>
-            <w:pPr>
-              <w:bidi/>
+              <w:t>מתודה</w:t>
+            </w:r>
+          </w:p>
+        </w:tc>
+        <w:tc>
+          <w:tcPr>
+            <w:tcW w:w="1979" w:type="dxa"/>
+          </w:tcPr>
+          <w:p>
+            <w:pPr>
+              <w:bidi/>
+            </w:pPr>
+            <w:proofErr w:type="spellStart"/>
+            <w:r>
+              <w:t>url</w:t>
+            </w:r>
+            <w:proofErr w:type="spellEnd"/>
+          </w:p>
+        </w:tc>
+        <w:tc>
+          <w:tcPr>
+            <w:tcW w:w="2174" w:type="dxa"/>
+          </w:tcPr>
+          <w:p>
+            <w:pPr>
+              <w:bidi/>
+            </w:pPr>
+            <w:r>
               <w:rPr>
                 <w:rFonts w:hint="cs"/>
                 <w:rtl/>
               </w:rPr>
-            </w:pPr>
-            <w:r>
-              <w:rPr>
-                <w:rFonts w:hint="cs"/>
-                <w:rtl/>
-              </w:rPr>
-              <w:t>מתודה</w:t>
-            </w:r>
-          </w:p>
-        </w:tc>
-        <w:tc>
-          <w:tcPr>
-            <w:tcW w:w="2338" w:type="dxa"/>
-          </w:tcPr>
-          <w:p>
-            <w:pPr>
-              <w:bidi/>
-              <w:rPr>
-                <w:rFonts w:hint="cs"/>
-              </w:rPr>
-            </w:pPr>
-            <w:r>
-              <w:rPr>
-                <w:rFonts w:hint="cs"/>
-                <w:rtl/>
-              </w:rPr>
               <w:t>פרמטרים (</w:t>
             </w:r>
             <w:r>
@@ -133,13 +144,12 @@
         </w:tc>
         <w:tc>
           <w:tcPr>
-            <w:tcW w:w="2338" w:type="dxa"/>
-          </w:tcPr>
-          <w:p>
-            <w:pPr>
-              <w:bidi/>
-              <w:rPr>
-                <w:rFonts w:hint="cs"/>
+            <w:tcW w:w="2023" w:type="dxa"/>
+          </w:tcPr>
+          <w:p>
+            <w:pPr>
+              <w:bidi/>
+              <w:rPr>
                 <w:rtl/>
               </w:rPr>
             </w:pPr>
@@ -156,69 +166,93 @@
       <w:tr>
         <w:tc>
           <w:tcPr>
-            <w:tcW w:w="2573" w:type="dxa"/>
-          </w:tcPr>
-          <w:p>
-            <w:pPr>
-              <w:bidi/>
+            <w:tcW w:w="2284" w:type="dxa"/>
+          </w:tcPr>
+          <w:p>
+            <w:pPr>
+              <w:bidi/>
+              <w:rPr>
+                <w:rtl/>
+              </w:rPr>
+            </w:pPr>
+            <w:r>
               <w:rPr>
                 <w:rFonts w:hint="cs"/>
                 <w:rtl/>
               </w:rPr>
-            </w:pPr>
-            <w:r>
+              <w:t xml:space="preserve">קבלת מידע על תוכן מקרר </w:t>
+            </w:r>
+          </w:p>
+        </w:tc>
+        <w:tc>
+          <w:tcPr>
+            <w:tcW w:w="890" w:type="dxa"/>
+          </w:tcPr>
+          <w:p>
+            <w:pPr>
+              <w:bidi/>
+            </w:pPr>
+            <w:r>
+              <w:t>get</w:t>
+            </w:r>
+          </w:p>
+        </w:tc>
+        <w:tc>
+          <w:tcPr>
+            <w:tcW w:w="1979" w:type="dxa"/>
+          </w:tcPr>
+          <w:p>
+            <w:pPr>
+              <w:bidi/>
               <w:rPr>
                 <w:rFonts w:hint="cs"/>
                 <w:rtl/>
               </w:rPr>
-              <w:t xml:space="preserve">קבלת מידע על תוכן מקרר </w:t>
-            </w:r>
-          </w:p>
-        </w:tc>
-        <w:tc>
-          <w:tcPr>
-            <w:tcW w:w="911" w:type="dxa"/>
-          </w:tcPr>
-          <w:p>
-            <w:pPr>
-              <w:bidi/>
-            </w:pPr>
-            <w:r>
-              <w:t>get</w:t>
-            </w:r>
-          </w:p>
-        </w:tc>
-        <w:tc>
-          <w:tcPr>
-            <w:tcW w:w="2338" w:type="dxa"/>
-          </w:tcPr>
-          <w:p>
-            <w:pPr>
-              <w:bidi/>
+            </w:pPr>
+            <w:r>
+              <w:t>/</w:t>
+            </w:r>
+            <w:proofErr w:type="spellStart"/>
+            <w:proofErr w:type="gramStart"/>
+            <w:r>
+              <w:t>refrigerator</w:t>
+            </w:r>
+            <w:proofErr w:type="gramEnd"/>
+            <w:r>
+              <w:t>_contents</w:t>
+            </w:r>
+            <w:proofErr w:type="spellEnd"/>
+          </w:p>
+        </w:tc>
+        <w:tc>
+          <w:tcPr>
+            <w:tcW w:w="2174" w:type="dxa"/>
+          </w:tcPr>
+          <w:p>
+            <w:pPr>
+              <w:bidi/>
+              <w:rPr>
+                <w:rtl/>
+              </w:rPr>
+            </w:pPr>
+            <w:r>
               <w:rPr>
                 <w:rFonts w:hint="cs"/>
                 <w:rtl/>
               </w:rPr>
-            </w:pPr>
-            <w:r>
-              <w:rPr>
-                <w:rFonts w:hint="cs"/>
-                <w:rtl/>
-              </w:rPr>
-              <w:t>מספר מזהה של המקרר, שם משתמש</w:t>
-            </w:r>
-          </w:p>
-        </w:tc>
-        <w:tc>
-          <w:tcPr>
-            <w:tcW w:w="2338" w:type="dxa"/>
+              <w:t xml:space="preserve">מספר מזהה של המקרר </w:t>
+            </w:r>
+          </w:p>
+        </w:tc>
+        <w:tc>
+          <w:tcPr>
+            <w:tcW w:w="2023" w:type="dxa"/>
           </w:tcPr>
           <w:p>
             <w:pPr>
               <w:bidi/>
               <w:jc w:val="center"/>
               <w:rPr>
-                <w:rFonts w:hint="cs"/>
                 <w:rtl/>
               </w:rPr>
             </w:pPr>
@@ -235,55 +269,64 @@
       <w:tr>
         <w:tc>
           <w:tcPr>
-            <w:tcW w:w="2573" w:type="dxa"/>
-          </w:tcPr>
-          <w:p>
-            <w:pPr>
-              <w:bidi/>
-              <w:rPr>
-                <w:rFonts w:hint="cs"/>
-                <w:rtl/>
-              </w:rPr>
-            </w:pPr>
-          </w:p>
-        </w:tc>
-        <w:tc>
-          <w:tcPr>
-            <w:tcW w:w="911" w:type="dxa"/>
-          </w:tcPr>
-          <w:p>
-            <w:pPr>
-              <w:bidi/>
-              <w:rPr>
-                <w:rFonts w:hint="cs"/>
-                <w:rtl/>
-              </w:rPr>
-            </w:pPr>
-          </w:p>
-        </w:tc>
-        <w:tc>
-          <w:tcPr>
-            <w:tcW w:w="2338" w:type="dxa"/>
-          </w:tcPr>
-          <w:p>
-            <w:pPr>
-              <w:bidi/>
-              <w:rPr>
-                <w:rFonts w:hint="cs"/>
-                <w:rtl/>
-              </w:rPr>
-            </w:pPr>
-          </w:p>
-        </w:tc>
-        <w:tc>
-          <w:tcPr>
-            <w:tcW w:w="2338" w:type="dxa"/>
-          </w:tcPr>
-          <w:p>
-            <w:pPr>
-              <w:bidi/>
-              <w:rPr>
-                <w:rFonts w:hint="cs"/>
+            <w:tcW w:w="2284" w:type="dxa"/>
+          </w:tcPr>
+          <w:p>
+            <w:pPr>
+              <w:bidi/>
+              <w:rPr>
+                <w:rtl/>
+              </w:rPr>
+            </w:pPr>
+          </w:p>
+        </w:tc>
+        <w:tc>
+          <w:tcPr>
+            <w:tcW w:w="890" w:type="dxa"/>
+          </w:tcPr>
+          <w:p>
+            <w:pPr>
+              <w:bidi/>
+              <w:rPr>
+                <w:rtl/>
+              </w:rPr>
+            </w:pPr>
+          </w:p>
+        </w:tc>
+        <w:tc>
+          <w:tcPr>
+            <w:tcW w:w="1979" w:type="dxa"/>
+          </w:tcPr>
+          <w:p>
+            <w:pPr>
+              <w:bidi/>
+              <w:rPr>
+                <w:rtl/>
+              </w:rPr>
+            </w:pPr>
+          </w:p>
+        </w:tc>
+        <w:tc>
+          <w:tcPr>
+            <w:tcW w:w="2174" w:type="dxa"/>
+          </w:tcPr>
+          <w:p>
+            <w:pPr>
+              <w:bidi/>
+              <w:rPr>
+                <w:rtl/>
+              </w:rPr>
+            </w:pPr>
+          </w:p>
+        </w:tc>
+        <w:tc>
+          <w:tcPr>
+            <w:tcW w:w="2023" w:type="dxa"/>
+          </w:tcPr>
+          <w:p>
+            <w:pPr>
+              <w:bidi/>
+              <w:rPr>
                 <w:rtl/>
               </w:rPr>
             </w:pPr>
@@ -328,71 +371,91 @@
         <w:tblLook w:val="04A0" w:firstRow="1" w:lastRow="0" w:firstColumn="1" w:lastColumn="0" w:noHBand="0" w:noVBand="1"/>
       </w:tblPr>
       <w:tblGrid>
-        <w:gridCol w:w="2337"/>
-        <w:gridCol w:w="911"/>
-        <w:gridCol w:w="2338"/>
-        <w:gridCol w:w="3336"/>
+        <w:gridCol w:w="1946"/>
+        <w:gridCol w:w="878"/>
+        <w:gridCol w:w="1770"/>
+        <w:gridCol w:w="2081"/>
+        <w:gridCol w:w="2675"/>
       </w:tblGrid>
       <w:tr>
         <w:tc>
           <w:tcPr>
-            <w:tcW w:w="2337" w:type="dxa"/>
-          </w:tcPr>
-          <w:p>
-            <w:pPr>
-              <w:bidi/>
+            <w:tcW w:w="1946" w:type="dxa"/>
+          </w:tcPr>
+          <w:p>
+            <w:pPr>
+              <w:bidi/>
+              <w:rPr>
+                <w:rtl/>
+              </w:rPr>
+            </w:pPr>
+            <w:r>
               <w:rPr>
                 <w:rFonts w:hint="cs"/>
                 <w:rtl/>
               </w:rPr>
+              <w:t>תיאור הבקשה</w:t>
+            </w:r>
+          </w:p>
+        </w:tc>
+        <w:tc>
+          <w:tcPr>
+            <w:tcW w:w="878" w:type="dxa"/>
+          </w:tcPr>
+          <w:p>
+            <w:pPr>
+              <w:bidi/>
+              <w:rPr>
+                <w:rtl/>
+              </w:rPr>
             </w:pPr>
             <w:r>
               <w:rPr>
                 <w:rFonts w:hint="cs"/>
                 <w:rtl/>
               </w:rPr>
-              <w:t>תיאור הבקשה</w:t>
-            </w:r>
-          </w:p>
-        </w:tc>
-        <w:tc>
-          <w:tcPr>
-            <w:tcW w:w="911" w:type="dxa"/>
-          </w:tcPr>
-          <w:p>
-            <w:pPr>
-              <w:bidi/>
-              <w:rPr>
-                <w:rFonts w:hint="cs"/>
-                <w:rtl/>
-              </w:rPr>
-            </w:pPr>
-            <w:r>
-              <w:rPr>
-                <w:rFonts w:hint="cs"/>
-                <w:rtl/>
-              </w:rPr>
               <w:t>מתודה</w:t>
             </w:r>
           </w:p>
         </w:tc>
         <w:tc>
           <w:tcPr>
-            <w:tcW w:w="2338" w:type="dxa"/>
-          </w:tcPr>
-          <w:p>
-            <w:pPr>
-              <w:bidi/>
-              <w:rPr>
-                <w:rFonts w:hint="cs"/>
-                <w:rtl/>
-              </w:rPr>
-            </w:pPr>
-            <w:r>
+            <w:tcW w:w="1770" w:type="dxa"/>
+          </w:tcPr>
+          <w:p>
+            <w:pPr>
+              <w:bidi/>
               <w:rPr>
                 <w:rFonts w:cs="Arial" w:hint="cs"/>
                 <w:rtl/>
               </w:rPr>
+            </w:pPr>
+            <w:proofErr w:type="spellStart"/>
+            <w:r>
+              <w:rPr>
+                <w:rFonts w:cs="Arial"/>
+              </w:rPr>
+              <w:t>url</w:t>
+            </w:r>
+            <w:proofErr w:type="spellEnd"/>
+          </w:p>
+        </w:tc>
+        <w:tc>
+          <w:tcPr>
+            <w:tcW w:w="2081" w:type="dxa"/>
+          </w:tcPr>
+          <w:p>
+            <w:pPr>
+              <w:bidi/>
+              <w:rPr>
+                <w:rtl/>
+              </w:rPr>
+            </w:pPr>
+            <w:r>
+              <w:rPr>
+                <w:rFonts w:cs="Arial" w:hint="cs"/>
+                <w:rtl/>
+              </w:rPr>
               <w:t>פרמטרים</w:t>
             </w:r>
             <w:r>
@@ -416,13 +479,12 @@
         </w:tc>
         <w:tc>
           <w:tcPr>
-            <w:tcW w:w="3336" w:type="dxa"/>
-          </w:tcPr>
-          <w:p>
-            <w:pPr>
-              <w:bidi/>
-              <w:rPr>
-                <w:rFonts w:hint="cs"/>
+            <w:tcW w:w="2675" w:type="dxa"/>
+          </w:tcPr>
+          <w:p>
+            <w:pPr>
+              <w:bidi/>
+              <w:rPr>
                 <w:rtl/>
               </w:rPr>
             </w:pPr>
@@ -439,85 +501,93 @@
       <w:tr>
         <w:tc>
           <w:tcPr>
-            <w:tcW w:w="2337" w:type="dxa"/>
-          </w:tcPr>
-          <w:p>
-            <w:pPr>
-              <w:bidi/>
+            <w:tcW w:w="1946" w:type="dxa"/>
+          </w:tcPr>
+          <w:p>
+            <w:pPr>
+              <w:bidi/>
+              <w:rPr>
+                <w:rtl/>
+              </w:rPr>
+            </w:pPr>
+            <w:r>
               <w:rPr>
                 <w:rFonts w:hint="cs"/>
                 <w:rtl/>
               </w:rPr>
-            </w:pPr>
-            <w:r>
+              <w:t>הוספת מוצר</w:t>
+            </w:r>
+          </w:p>
+        </w:tc>
+        <w:tc>
+          <w:tcPr>
+            <w:tcW w:w="878" w:type="dxa"/>
+          </w:tcPr>
+          <w:p>
+            <w:pPr>
+              <w:bidi/>
+              <w:rPr>
+                <w:rtl/>
+              </w:rPr>
+            </w:pPr>
+            <w:r>
+              <w:t>post</w:t>
+            </w:r>
+          </w:p>
+        </w:tc>
+        <w:tc>
+          <w:tcPr>
+            <w:tcW w:w="1770" w:type="dxa"/>
+          </w:tcPr>
+          <w:p>
+            <w:pPr>
+              <w:bidi/>
+              <w:jc w:val="center"/>
               <w:rPr>
                 <w:rFonts w:hint="cs"/>
                 <w:rtl/>
               </w:rPr>
-              <w:t>הוספת מוצר</w:t>
-            </w:r>
-          </w:p>
-        </w:tc>
-        <w:tc>
-          <w:tcPr>
-            <w:tcW w:w="911" w:type="dxa"/>
-          </w:tcPr>
-          <w:p>
-            <w:pPr>
-              <w:bidi/>
+            </w:pPr>
+            <w:r>
+              <w:t>/scan</w:t>
+            </w:r>
+          </w:p>
+        </w:tc>
+        <w:tc>
+          <w:tcPr>
+            <w:tcW w:w="2081" w:type="dxa"/>
+          </w:tcPr>
+          <w:p>
+            <w:pPr>
+              <w:bidi/>
+              <w:jc w:val="center"/>
+              <w:rPr>
+                <w:rtl/>
+              </w:rPr>
+            </w:pPr>
+            <w:r>
               <w:rPr>
                 <w:rFonts w:hint="cs"/>
                 <w:rtl/>
               </w:rPr>
-            </w:pPr>
-            <w:r>
-              <w:t>post</w:t>
-            </w:r>
-          </w:p>
-        </w:tc>
-        <w:tc>
-          <w:tcPr>
-            <w:tcW w:w="2338" w:type="dxa"/>
-          </w:tcPr>
-          <w:p>
-            <w:pPr>
-              <w:bidi/>
-              <w:jc w:val="center"/>
+              <w:t>-</w:t>
+            </w:r>
+          </w:p>
+        </w:tc>
+        <w:tc>
+          <w:tcPr>
+            <w:tcW w:w="2675" w:type="dxa"/>
+          </w:tcPr>
+          <w:p>
+            <w:pPr>
+              <w:bidi/>
+            </w:pPr>
+            <w:r>
               <w:rPr>
                 <w:rFonts w:hint="cs"/>
                 <w:rtl/>
               </w:rPr>
-            </w:pPr>
-            <w:r>
-              <w:rPr>
-                <w:rFonts w:hint="cs"/>
-                <w:rtl/>
-              </w:rPr>
-              <w:t>-</w:t>
-            </w:r>
-          </w:p>
-        </w:tc>
-        <w:tc>
-          <w:tcPr>
-            <w:tcW w:w="3336" w:type="dxa"/>
-          </w:tcPr>
-          <w:p>
-            <w:pPr>
-              <w:bidi/>
-            </w:pPr>
-            <w:r>
-              <w:rPr>
-                <w:rFonts w:hint="cs"/>
-                <w:rtl/>
-              </w:rPr>
-              <w:t>אובייקט גייסון עם שני שדות : מספר ברקוד ו</w:t>
-            </w:r>
-            <w:r>
-              <w:rPr>
-                <w:rFonts w:hint="cs"/>
-                <w:rtl/>
-              </w:rPr>
-              <w:t>סוג פעולה (הוספה או הוסרה)</w:t>
+              <w:t>אובייקט גייסון עם שני שדות : מספר ברקוד וסוג פעולה (הוספה או הוסרה)</w:t>
             </w:r>
           </w:p>
         </w:tc>
@@ -525,48 +595,60 @@
       <w:tr>
         <w:tc>
           <w:tcPr>
-            <w:tcW w:w="2337" w:type="dxa"/>
-          </w:tcPr>
-          <w:p>
-            <w:pPr>
-              <w:bidi/>
-            </w:pPr>
-          </w:p>
-        </w:tc>
-        <w:tc>
-          <w:tcPr>
-            <w:tcW w:w="911" w:type="dxa"/>
-          </w:tcPr>
-          <w:p>
-            <w:pPr>
-              <w:bidi/>
-            </w:pPr>
-          </w:p>
-        </w:tc>
-        <w:tc>
-          <w:tcPr>
-            <w:tcW w:w="2338" w:type="dxa"/>
+            <w:tcW w:w="1946" w:type="dxa"/>
+          </w:tcPr>
+          <w:p>
+            <w:pPr>
+              <w:bidi/>
+            </w:pPr>
+          </w:p>
+        </w:tc>
+        <w:tc>
+          <w:tcPr>
+            <w:tcW w:w="878" w:type="dxa"/>
+          </w:tcPr>
+          <w:p>
+            <w:pPr>
+              <w:bidi/>
+            </w:pPr>
+          </w:p>
+        </w:tc>
+        <w:tc>
+          <w:tcPr>
+            <w:tcW w:w="1770" w:type="dxa"/>
           </w:tcPr>
           <w:p>
             <w:pPr>
               <w:bidi/>
               <w:jc w:val="center"/>
               <w:rPr>
-                <w:rFonts w:hint="cs"/>
-                <w:rtl/>
-              </w:rPr>
-            </w:pPr>
-          </w:p>
-        </w:tc>
-        <w:tc>
-          <w:tcPr>
-            <w:tcW w:w="3336" w:type="dxa"/>
-          </w:tcPr>
-          <w:p>
-            <w:pPr>
-              <w:bidi/>
-              <w:rPr>
-                <w:rFonts w:hint="cs"/>
+                <w:rtl/>
+              </w:rPr>
+            </w:pPr>
+          </w:p>
+        </w:tc>
+        <w:tc>
+          <w:tcPr>
+            <w:tcW w:w="2081" w:type="dxa"/>
+          </w:tcPr>
+          <w:p>
+            <w:pPr>
+              <w:bidi/>
+              <w:jc w:val="center"/>
+              <w:rPr>
+                <w:rtl/>
+              </w:rPr>
+            </w:pPr>
+          </w:p>
+        </w:tc>
+        <w:tc>
+          <w:tcPr>
+            <w:tcW w:w="2675" w:type="dxa"/>
+          </w:tcPr>
+          <w:p>
+            <w:pPr>
+              <w:bidi/>
+              <w:rPr>
                 <w:rtl/>
               </w:rPr>
             </w:pPr>
@@ -578,7 +660,6 @@
       <w:pPr>
         <w:bidi/>
         <w:rPr>
-          <w:rFonts w:hint="cs"/>
           <w:b/>
           <w:bCs/>
           <w:u w:val="single"/>

</xml_diff>